<commit_message>
Birthday and Ouput Fixed
</commit_message>
<xml_diff>
--- a/wwwroot/temp/何泽恩460035200101121517的档案.docx
+++ b/wwwroot/temp/何泽恩460035200101121517的档案.docx
@@ -291,7 +291,7 @@
                 <w:color w:val="000000"/>
                 <w:sz w:val="22"/>
               </w:rPr>
-              <w:t xml:space="preserve">2020年10月28日</w:t>
+              <w:t xml:space="preserve">2020年10月29日</w:t>
             </w:r>
             <w:proofErr w:type="spellStart"/>
             <w:r>
@@ -367,7 +367,7 @@
                 <w:color w:val="000000"/>
                 <w:sz w:val="22"/>
               </w:rPr>
-              <w:t xml:space="preserve">蒙古族</w:t>
+              <w:t xml:space="preserve">维吾尔族</w:t>
             </w:r>
             <w:proofErr w:type="spellStart"/>
             <w:r>
@@ -578,7 +578,7 @@
                 <w:color w:val="000000"/>
                 <w:sz w:val="22"/>
               </w:rPr>
-              <w:t xml:space="preserve">11111</w:t>
+              <w:t xml:space="preserve">父亲工作单位</w:t>
             </w:r>
             <w:proofErr w:type="spellStart"/>
             <w:r>
@@ -872,7 +872,7 @@
                 <w:color w:val="000000"/>
                 <w:sz w:val="22"/>
               </w:rPr>
-              <w:t xml:space="preserve">111</w:t>
+              <w:t xml:space="preserve">家庭住址</w:t>
             </w:r>
             <w:proofErr w:type="spellStart"/>
             <w:r>
@@ -971,7 +971,7 @@
                 <w:color w:val="000000"/>
                 <w:sz w:val="22"/>
               </w:rPr>
-              <w:t xml:space="preserve">何泽恩</w:t>
+              <w:t xml:space="preserve"/>
             </w:r>
             <w:proofErr w:type="spellStart"/>
             <w:r>
@@ -1047,7 +1047,7 @@
                 <w:color w:val="000000"/>
                 <w:sz w:val="22"/>
               </w:rPr>
-              <w:t xml:space="preserve">祖辈工作单位</w:t>
+              <w:t xml:space="preserve"/>
             </w:r>
             <w:proofErr w:type="spellStart"/>
             <w:r>
@@ -1122,7 +1122,7 @@
                 <w:color w:val="000000"/>
                 <w:sz w:val="22"/>
               </w:rPr>
-              <w:t xml:space="preserve">19851937930</w:t>
+              <w:t xml:space="preserve"/>
             </w:r>
             <w:proofErr w:type="spellStart"/>
             <w:r>
@@ -1265,7 +1265,7 @@
                 <w:color w:val="000000"/>
                 <w:sz w:val="22"/>
               </w:rPr>
-              <w:t xml:space="preserve">否</w:t>
+              <w:t xml:space="preserve">是</w:t>
             </w:r>
             <w:proofErr w:type="spellStart"/>
             <w:r>
@@ -1416,7 +1416,7 @@
                 <w:color w:val="000000"/>
                 <w:sz w:val="22"/>
               </w:rPr>
-              <w:t xml:space="preserve">否</w:t>
+              <w:t xml:space="preserve">是</w:t>
             </w:r>
           </w:p>
         </w:tc>
@@ -2202,7 +2202,7 @@
                 <w:color w:val="000000"/>
                 <w:sz w:val="22"/>
               </w:rPr>
-              <w:t xml:space="preserve">样例标签1（请删除）,样例标签2（请删除）</w:t>
+              <w:t xml:space="preserve">篮球,足球,跑步,羽毛球</w:t>
             </w:r>
           </w:p>
         </w:tc>
@@ -2271,7 +2271,7 @@
                 <w:color w:val="000000"/>
                 <w:sz w:val="22"/>
               </w:rPr>
-              <w:t xml:space="preserve">06:10</w:t>
+              <w:t xml:space="preserve">06:15</w:t>
             </w:r>
             <w:proofErr w:type="spellStart"/>
             <w:r>
@@ -2344,7 +2344,7 @@
                 <w:color w:val="000000"/>
                 <w:sz w:val="22"/>
               </w:rPr>
-              <w:t xml:space="preserve">20:00</w:t>
+              <w:t xml:space="preserve">22:00</w:t>
             </w:r>
             <w:proofErr w:type="spellStart"/>
             <w:r>
@@ -2636,7 +2636,7 @@
                 <w:color w:val="000000"/>
                 <w:sz w:val="22"/>
               </w:rPr>
-              <w:t xml:space="preserve">无</w:t>
+              <w:t xml:space="preserve">双方都是</w:t>
             </w:r>
           </w:p>
         </w:tc>
@@ -2773,7 +2773,7 @@
                 <w:color w:val="000000"/>
                 <w:sz w:val="22"/>
               </w:rPr>
-              <w:t xml:space="preserve">头孢</w:t>
+              <w:t xml:space="preserve">111</w:t>
             </w:r>
             <w:proofErr w:type="spellStart"/>
             <w:r>
@@ -2920,7 +2920,7 @@
                 <w:color w:val="000000"/>
                 <w:sz w:val="22"/>
               </w:rPr>
-              <w:t xml:space="preserve">特殊情况</w:t>
+              <w:t xml:space="preserve"/>
             </w:r>
           </w:p>
           <w:p>
@@ -3410,7 +3410,7 @@
                 <w:rFonts w:ascii="等线" w:eastAsia="等线" w:hAnsi="等线" w:hint="eastAsia"/>
                 <w:sz w:val="22"/>
               </w:rPr>
-              <w:t xml:space="preserve">460035200101121517</w:t>
+              <w:t xml:space="preserve">46003519760820152X</w:t>
             </w:r>
             <w:proofErr w:type="spellStart"/>
             <w:r>

</xml_diff>